<commit_message>
Small changes in SF
</commit_message>
<xml_diff>
--- a/resources/specyfikacja_funkcjonalna/SF_Dobro.Dudys.Stomatologia.docx
+++ b/resources/specyfikacja_funkcjonalna/SF_Dobro.Dudys.Stomatologia.docx
@@ -2757,6 +2757,11 @@
     <w:p>
       <w:pPr>
         <w:pStyle w:val="Akapitzlist"/>
+      </w:pPr>
+    </w:p>
+    <w:p>
+      <w:pPr>
+        <w:pStyle w:val="Akapitzlist"/>
         <w:jc w:val="center"/>
       </w:pPr>
       <w:r>
@@ -2841,6 +2846,11 @@
       <w:pPr>
         <w:pStyle w:val="Akapitzlist"/>
       </w:pPr>
+    </w:p>
+    <w:p>
+      <w:pPr>
+        <w:pStyle w:val="Akapitzlist"/>
+      </w:pPr>
       <w:r>
         <w:rPr>
           <w:noProof/>
@@ -2971,16 +2981,6 @@
     <w:p>
       <w:pPr>
         <w:pStyle w:val="Akapitzlist"/>
-      </w:pPr>
-    </w:p>
-    <w:p>
-      <w:pPr>
-        <w:pStyle w:val="Akapitzlist"/>
-      </w:pPr>
-    </w:p>
-    <w:p>
-      <w:pPr>
-        <w:pStyle w:val="Akapitzlist"/>
         <w:numPr>
           <w:ilvl w:val="0"/>
           <w:numId w:val="9"/>
@@ -2999,6 +2999,11 @@
       <w:r>
         <w:t>z sekcji KONTAKT:</w:t>
       </w:r>
+    </w:p>
+    <w:p>
+      <w:pPr>
+        <w:pStyle w:val="Akapitzlist"/>
+      </w:pPr>
     </w:p>
     <w:p>
       <w:pPr>
@@ -3191,9 +3196,13 @@
         <w:pStyle w:val="Akapitzlist"/>
       </w:pPr>
       <w:r>
-        <w:lastRenderedPageBreak/>
         <w:t>Po wybraniu jednej z trzech opcji użytkownik przeniesiony zostaje do podstrony z formularzem:</w:t>
       </w:r>
+    </w:p>
+    <w:p>
+      <w:pPr>
+        <w:pStyle w:val="Akapitzlist"/>
+      </w:pPr>
     </w:p>
     <w:p>
       <w:pPr>
@@ -3301,7 +3310,6 @@
         <w:pStyle w:val="Akapitzlist"/>
       </w:pPr>
       <w:r>
-        <w:lastRenderedPageBreak/>
         <w:t xml:space="preserve">Jeśli jest to pierwsza wizyta użytkownika – musi on podać wszystkie swoje dane oraz wybrać lekarza, datę, usługę oraz godzinę wizyty. Jeśli jednak użytkownik istnieje już w naszej bazie danych – wybrać on musi opcję NIE z listy </w:t>
       </w:r>
       <w:r>
@@ -3314,8 +3322,19 @@
         <w:t xml:space="preserve"> Po wybraniu tej opcji pojawi się pole </w:t>
       </w:r>
       <w:r>
-        <w:t>do wpisania unikalnego ID Klienta, dzięki któremu nie trzeba ponownie wpisywać wszystkich swoich danych:</w:t>
-      </w:r>
+        <w:t>do wpisania unikalnego ID Klienta</w:t>
+      </w:r>
+      <w:r>
+        <w:t xml:space="preserve"> (wysyłanego wiadomością email na podany adres przy pierwszym zamawianiu wizyty)</w:t>
+      </w:r>
+      <w:r>
+        <w:t>, dzięki któremu nie trzeba ponownie wpisywać wszystkich swoich danych:</w:t>
+      </w:r>
+    </w:p>
+    <w:p>
+      <w:pPr>
+        <w:pStyle w:val="Akapitzlist"/>
+      </w:pPr>
     </w:p>
     <w:p>
       <w:pPr>
@@ -3553,9 +3572,20 @@
     <w:p>
       <w:pPr>
         <w:pStyle w:val="Akapitzlist"/>
-      </w:pPr>
-      <w:r>
-        <w:lastRenderedPageBreak/>
+        <w:jc w:val="center"/>
+      </w:pPr>
+    </w:p>
+    <w:p>
+      <w:pPr>
+        <w:pStyle w:val="Akapitzlist"/>
+        <w:jc w:val="center"/>
+      </w:pPr>
+    </w:p>
+    <w:p>
+      <w:pPr>
+        <w:pStyle w:val="Akapitzlist"/>
+      </w:pPr>
+      <w:r>
         <w:t xml:space="preserve">W celu upewnienia się, czy wybrana przez użytkownika data, godzina oraz sam lekarz są dostępne – stworzony został przycisk </w:t>
       </w:r>
       <w:r>
@@ -3565,8 +3595,19 @@
         <w:t xml:space="preserve">Dni zajęte </w:t>
       </w:r>
       <w:r>
-        <w:t>pokazujący listę umówionych wizyt na dany dzień, godzinę oraz z uczestniczącym lekarzem:</w:t>
-      </w:r>
+        <w:t>pokazujący listę umówionych wizyt na dany dzień, godzinę oraz z uczestniczącym lekarzem</w:t>
+      </w:r>
+      <w:r>
+        <w:t xml:space="preserve"> (tylko aktualne, brak wglądu w wizyty o dacie mniejszej od aktualnej)</w:t>
+      </w:r>
+      <w:r>
+        <w:t>:</w:t>
+      </w:r>
+    </w:p>
+    <w:p>
+      <w:pPr>
+        <w:pStyle w:val="Akapitzlist"/>
+      </w:pPr>
     </w:p>
     <w:p>
       <w:pPr>
@@ -3833,7 +3874,7 @@
             <v:path o:extrusionok="f" gradientshapeok="t" o:connecttype="rect"/>
             <o:lock v:ext="edit" aspectratio="t"/>
           </v:shapetype>
-          <v:shape id="_x0000_i1026" type="#_x0000_t75" style="width:453pt;height:333pt">
+          <v:shape id="_x0000_i1025" type="#_x0000_t75" style="width:453pt;height:333pt">
             <v:imagedata r:id="rId24" o:title="db_sketch"/>
           </v:shape>
         </w:pict>
@@ -3874,7 +3915,15 @@
     </w:p>
     <w:p>
       <w:r>
-        <w:t>W dodatku polecam sprawdzenie zabezpieczeń backendu formluarza. Zabeczpieczenia opierają się na sprawdzeniu, czy podane ID Klienta jest poprawne, czy dany numer telefonu nie występuje już w bazie, czy dany adres e-mail nie występuje już w bazie.</w:t>
+        <w:t>W dodatku polecam sprawdze</w:t>
+      </w:r>
+      <w:r>
+        <w:t>nie zabezpieczeń backendu formul</w:t>
+      </w:r>
+      <w:bookmarkStart w:id="12" w:name="_GoBack"/>
+      <w:bookmarkEnd w:id="12"/>
+      <w:r>
+        <w:t>arza. Zabezpieczenia opierają się na sprawdzeniu, czy podane ID Klienta jest poprawne, czy dany numer telefonu nie występuje już w bazie, czy dany adres e-mail nie występuje już w bazie.</w:t>
       </w:r>
     </w:p>
     <w:p>
@@ -4461,8 +4510,6 @@
       <w:r>
         <w:t xml:space="preserve"> (zmieniającym się w zależności od potrzeby)</w:t>
       </w:r>
-      <w:bookmarkStart w:id="12" w:name="_GoBack"/>
-      <w:bookmarkEnd w:id="12"/>
       <w:r>
         <w:t>:</w:t>
       </w:r>
@@ -4666,10 +4713,7 @@
         </w:numPr>
       </w:pPr>
       <w:r>
-        <w:t xml:space="preserve">H: </w:t>
-      </w:r>
-      <w:r>
-        <w:t>1Q0@2m9jot5w4h7y&lt;34</w:t>
+        <w:t>H: 1Q0@2m9jot5w4h7y&lt;34</w:t>
       </w:r>
     </w:p>
     <w:tbl>
@@ -4953,7 +4997,7 @@
         <w:sz w:val="20"/>
         <w:szCs w:val="20"/>
       </w:rPr>
-      <w:t>19</w:t>
+      <w:t>18</w:t>
     </w:r>
     <w:r>
       <w:rPr>
@@ -7131,7 +7175,7 @@
 </file>
 
 <file path=customXml/itemProps1.xml><?xml version="1.0" encoding="utf-8"?>
-<ds:datastoreItem xmlns:ds="http://schemas.openxmlformats.org/officeDocument/2006/customXml" ds:itemID="{4B553238-B1A3-4FD6-B313-083E1D76BCA3}">
+<ds:datastoreItem xmlns:ds="http://schemas.openxmlformats.org/officeDocument/2006/customXml" ds:itemID="{41F379EE-0B6D-4590-85A7-C35526C84F2F}">
   <ds:schemaRefs>
     <ds:schemaRef ds:uri="http://schemas.openxmlformats.org/officeDocument/2006/bibliography"/>
   </ds:schemaRefs>

</xml_diff>

<commit_message>
Small changes in SF #2 + EDGE compatibility
</commit_message>
<xml_diff>
--- a/resources/specyfikacja_funkcjonalna/SF_Dobro.Dudys.Stomatologia.docx
+++ b/resources/specyfikacja_funkcjonalna/SF_Dobro.Dudys.Stomatologia.docx
@@ -2185,11 +2185,29 @@
     <w:p>
       <w:pPr>
         <w:pStyle w:val="Akapitzlist"/>
-      </w:pPr>
-    </w:p>
-    <w:p>
-      <w:r>
-        <w:t>Na pierwszych trzech przeglądarkach projekt działał odpowiednio, dopiero przy użyciu Internet Explorer pojawiły się pewne niedociągnięcia związane z formularzem, m.in. wpisywanie daty.</w:t>
+        <w:numPr>
+          <w:ilvl w:val="0"/>
+          <w:numId w:val="10"/>
+        </w:numPr>
+      </w:pPr>
+      <w:r>
+        <w:t>Microsoft Edge</w:t>
+      </w:r>
+    </w:p>
+    <w:p>
+      <w:pPr>
+        <w:pStyle w:val="Akapitzlist"/>
+      </w:pPr>
+    </w:p>
+    <w:p>
+      <w:r>
+        <w:t>Na pierwszych trzech przeglądarkach projekt działał odpowiednio, dopiero przy użyciu Internet Explorer</w:t>
+      </w:r>
+      <w:r>
+        <w:t xml:space="preserve"> oraz Edge</w:t>
+      </w:r>
+      <w:r>
+        <w:t xml:space="preserve"> pojawiły się pewne niedociągnięcia związane z formularzem, m.in. wpisywanie daty.</w:t>
       </w:r>
     </w:p>
     <w:p/>
@@ -2987,7 +3005,6 @@
         </w:numPr>
       </w:pPr>
       <w:r>
-        <w:lastRenderedPageBreak/>
         <w:t xml:space="preserve">Za pomocą przycisku </w:t>
       </w:r>
       <w:r>
@@ -3920,8 +3937,6 @@
       <w:r>
         <w:t>nie zabezpieczeń backendu formul</w:t>
       </w:r>
-      <w:bookmarkStart w:id="12" w:name="_GoBack"/>
-      <w:bookmarkEnd w:id="12"/>
       <w:r>
         <w:t>arza. Zabezpieczenia opierają się na sprawdzeniu, czy podane ID Klienta jest poprawne, czy dany numer telefonu nie występuje już w bazie, czy dany adres e-mail nie występuje już w bazie.</w:t>
       </w:r>
@@ -4892,25 +4907,43 @@
           <w:tcPr>
             <w:tcW w:w="4957" w:type="dxa"/>
           </w:tcPr>
-          <w:p/>
+          <w:p>
+            <w:r>
+              <w:t>Aktualizacja listy obsługiwanych przeglądarek</w:t>
+            </w:r>
+          </w:p>
         </w:tc>
         <w:tc>
           <w:tcPr>
             <w:tcW w:w="850" w:type="dxa"/>
           </w:tcPr>
-          <w:p/>
+          <w:p>
+            <w:r>
+              <w:t>1.2</w:t>
+            </w:r>
+          </w:p>
         </w:tc>
         <w:tc>
           <w:tcPr>
             <w:tcW w:w="1418" w:type="dxa"/>
           </w:tcPr>
-          <w:p/>
+          <w:p>
+            <w:r>
+              <w:t>01.06.2019</w:t>
+            </w:r>
+          </w:p>
         </w:tc>
         <w:tc>
           <w:tcPr>
             <w:tcW w:w="1837" w:type="dxa"/>
           </w:tcPr>
-          <w:p/>
+          <w:p>
+            <w:r>
+              <w:t>Michał Dudys</w:t>
+            </w:r>
+            <w:bookmarkStart w:id="12" w:name="_GoBack"/>
+            <w:bookmarkEnd w:id="12"/>
+          </w:p>
         </w:tc>
       </w:tr>
     </w:tbl>
@@ -4997,7 +5030,7 @@
         <w:sz w:val="20"/>
         <w:szCs w:val="20"/>
       </w:rPr>
-      <w:t>18</w:t>
+      <w:t>20</w:t>
     </w:r>
     <w:r>
       <w:rPr>
@@ -7175,7 +7208,7 @@
 </file>
 
 <file path=customXml/itemProps1.xml><?xml version="1.0" encoding="utf-8"?>
-<ds:datastoreItem xmlns:ds="http://schemas.openxmlformats.org/officeDocument/2006/customXml" ds:itemID="{41F379EE-0B6D-4590-85A7-C35526C84F2F}">
+<ds:datastoreItem xmlns:ds="http://schemas.openxmlformats.org/officeDocument/2006/customXml" ds:itemID="{E161CBFD-DC40-41A9-A887-F5D2EA687D9F}">
   <ds:schemaRefs>
     <ds:schemaRef ds:uri="http://schemas.openxmlformats.org/officeDocument/2006/bibliography"/>
   </ds:schemaRefs>

</xml_diff>